<commit_message>
mise-à-jour du script R "smartick_meteo_v5.R" puis collage des graphiques et résultats dans "comparaison_MF_DSK.docx"
</commit_message>
<xml_diff>
--- a/edit/comparaison_MF_DSK.docx
+++ b/edit/comparaison_MF_DSK.docx
@@ -63,7 +63,25 @@
         </w:numPr>
       </w:pPr>
       <w:r>
-        <w:t>Analyse des Températures moyennes DSK vs MF (méthode Alice Favre)</w:t>
+        <w:t>Analyse de</w:t>
+      </w:r>
+      <w:r>
+        <w:t xml:space="preserve"> la t</w:t>
+      </w:r>
+      <w:r>
+        <w:t>empérature</w:t>
+      </w:r>
+      <w:r>
+        <w:t xml:space="preserve"> </w:t>
+      </w:r>
+      <w:r>
+        <w:t>moyenne</w:t>
+      </w:r>
+      <w:r>
+        <w:t xml:space="preserve"> </w:t>
+      </w:r>
+      <w:r>
+        <w:t>DSK vs MF (méthode Alice Favre)</w:t>
       </w:r>
     </w:p>
     <w:p>
@@ -111,44 +129,65 @@
     </w:p>
     <w:p/>
     <w:p>
-      <w:proofErr w:type="spellStart"/>
-      <w:r>
+      <w:pPr>
+        <w:rPr>
+          <w:color w:val="00B050"/>
+        </w:rPr>
+      </w:pPr>
+      <w:proofErr w:type="spellStart"/>
+      <w:r>
+        <w:rPr>
+          <w:color w:val="00B050"/>
+        </w:rPr>
         <w:t>Kruskal</w:t>
       </w:r>
       <w:proofErr w:type="spellEnd"/>
       <w:r>
+        <w:rPr>
+          <w:color w:val="00B050"/>
+        </w:rPr>
         <w:t>-Wallis chi-</w:t>
       </w:r>
       <w:proofErr w:type="spellStart"/>
       <w:r>
+        <w:rPr>
+          <w:color w:val="00B050"/>
+        </w:rPr>
         <w:t>squared</w:t>
       </w:r>
       <w:proofErr w:type="spellEnd"/>
       <w:r>
-        <w:t xml:space="preserve"> = 2.555</w:t>
-      </w:r>
-      <w:r>
-        <w:t xml:space="preserve">9, </w:t>
-      </w:r>
-      <w:proofErr w:type="spellStart"/>
-      <w:r>
+        <w:rPr>
+          <w:color w:val="00B050"/>
+        </w:rPr>
+        <w:t xml:space="preserve"> = 2.5559, </w:t>
+      </w:r>
+      <w:proofErr w:type="spellStart"/>
+      <w:r>
+        <w:rPr>
+          <w:color w:val="00B050"/>
+        </w:rPr>
         <w:t>df</w:t>
       </w:r>
       <w:proofErr w:type="spellEnd"/>
       <w:r>
+        <w:rPr>
+          <w:color w:val="00B050"/>
+        </w:rPr>
         <w:t xml:space="preserve"> = 1,</w:t>
       </w:r>
       <w:r>
         <w:rPr>
           <w:b/>
+          <w:color w:val="00B050"/>
         </w:rPr>
         <w:t xml:space="preserve"> p-value = 0.1099</w:t>
       </w:r>
       <w:r>
-        <w:t xml:space="preserve"> </w:t>
-      </w:r>
-      <w:r>
-        <w:t>=&gt; p-value non significative, les 2 échantillons ne sont pas significativement différents !</w:t>
+        <w:rPr>
+          <w:color w:val="00B050"/>
+        </w:rPr>
+        <w:t xml:space="preserve"> =&gt; p-value non significative, les 2 échantillons ne sont pas significativement différents !</w:t>
       </w:r>
     </w:p>
     <w:p/>
@@ -210,35 +249,52 @@
     </w:p>
     <w:p/>
     <w:p>
-      <w:proofErr w:type="spellStart"/>
-      <w:r>
+      <w:pPr>
+        <w:rPr>
+          <w:color w:val="FF0000"/>
+        </w:rPr>
+      </w:pPr>
+      <w:proofErr w:type="spellStart"/>
+      <w:r>
+        <w:rPr>
+          <w:color w:val="FF0000"/>
+        </w:rPr>
         <w:t>Kruskal</w:t>
       </w:r>
       <w:proofErr w:type="spellEnd"/>
       <w:r>
+        <w:rPr>
+          <w:color w:val="FF0000"/>
+        </w:rPr>
         <w:t>-Wallis chi-</w:t>
       </w:r>
       <w:proofErr w:type="spellStart"/>
       <w:r>
+        <w:rPr>
+          <w:color w:val="FF0000"/>
+        </w:rPr>
         <w:t>squared</w:t>
       </w:r>
       <w:proofErr w:type="spellEnd"/>
       <w:r>
-        <w:t xml:space="preserve"> = 9.2389,</w:t>
-      </w:r>
-      <w:r>
-        <w:t xml:space="preserve"> </w:t>
-      </w:r>
-      <w:proofErr w:type="spellStart"/>
-      <w:r>
+        <w:rPr>
+          <w:color w:val="FF0000"/>
+        </w:rPr>
+        <w:t xml:space="preserve"> = 9.2389, </w:t>
+      </w:r>
+      <w:proofErr w:type="spellStart"/>
+      <w:r>
+        <w:rPr>
+          <w:color w:val="FF0000"/>
+        </w:rPr>
         <w:t>df</w:t>
       </w:r>
       <w:proofErr w:type="spellEnd"/>
       <w:r>
-        <w:t xml:space="preserve"> = 1, p-value = 0.002369 </w:t>
-      </w:r>
-      <w:r>
-        <w:t>=&gt; p-value significative, les 2 échantillons sont significativement différents !</w:t>
+        <w:rPr>
+          <w:color w:val="FF0000"/>
+        </w:rPr>
+        <w:t xml:space="preserve"> = 1, p-value = 0.002369 =&gt; p-value significative, les 2 échantillons sont significativement différents !</w:t>
       </w:r>
     </w:p>
     <w:p/>
@@ -306,28 +362,51 @@
     </w:p>
     <w:p/>
     <w:p>
-      <w:proofErr w:type="spellStart"/>
-      <w:r>
+      <w:pPr>
+        <w:rPr>
+          <w:color w:val="00B050"/>
+        </w:rPr>
+      </w:pPr>
+      <w:proofErr w:type="spellStart"/>
+      <w:r>
+        <w:rPr>
+          <w:color w:val="00B050"/>
+        </w:rPr>
         <w:t>Kruskal</w:t>
       </w:r>
       <w:proofErr w:type="spellEnd"/>
       <w:r>
+        <w:rPr>
+          <w:color w:val="00B050"/>
+        </w:rPr>
         <w:t>-Wallis chi-</w:t>
       </w:r>
       <w:proofErr w:type="spellStart"/>
       <w:r>
+        <w:rPr>
+          <w:color w:val="00B050"/>
+        </w:rPr>
         <w:t>squared</w:t>
       </w:r>
       <w:proofErr w:type="spellEnd"/>
       <w:r>
+        <w:rPr>
+          <w:color w:val="00B050"/>
+        </w:rPr>
         <w:t xml:space="preserve"> = 0.0024133, </w:t>
       </w:r>
       <w:proofErr w:type="spellStart"/>
       <w:r>
+        <w:rPr>
+          <w:color w:val="00B050"/>
+        </w:rPr>
         <w:t>df</w:t>
       </w:r>
       <w:proofErr w:type="spellEnd"/>
       <w:r>
+        <w:rPr>
+          <w:color w:val="00B050"/>
+        </w:rPr>
         <w:t xml:space="preserve"> = 1, p-value = 0.9608 =&gt; p-value non significative, les 2 échantillons ne sont pas significativement différents !</w:t>
       </w:r>
     </w:p>
@@ -342,25 +421,7 @@
       </w:pPr>
       <w:r>
         <w:lastRenderedPageBreak/>
-        <w:t xml:space="preserve">Analyse des </w:t>
-      </w:r>
-      <w:r>
-        <w:t>pressions</w:t>
-      </w:r>
-      <w:r>
-        <w:t xml:space="preserve"> moyen</w:t>
-      </w:r>
-      <w:r>
-        <w:t>ne</w:t>
-      </w:r>
-      <w:r>
-        <w:t xml:space="preserve">s </w:t>
-      </w:r>
-      <w:r>
-        <w:t xml:space="preserve">ramenées au niveau de la mer </w:t>
-      </w:r>
-      <w:r>
-        <w:t>DSK vs MF (méthode Alice Favre)</w:t>
+        <w:t>Analyse de la pression moyenne au niveau de la mer DSK vs MF (méthode Alice Favre)</w:t>
       </w:r>
     </w:p>
     <w:p>
@@ -370,10 +431,10 @@
           <w:lang w:eastAsia="fr-FR"/>
         </w:rPr>
         <w:drawing>
-          <wp:inline distT="0" distB="0" distL="0" distR="0" wp14:anchorId="736BEB34" wp14:editId="3455A2FF">
-            <wp:extent cx="5760720" cy="4138930"/>
-            <wp:effectExtent l="0" t="0" r="0" b="0"/>
-            <wp:docPr id="4" name="Image 4"/>
+          <wp:inline distT="0" distB="0" distL="0" distR="0" wp14:anchorId="426C9196" wp14:editId="08AD9ADF">
+            <wp:extent cx="5760720" cy="4145915"/>
+            <wp:effectExtent l="0" t="0" r="0" b="6985"/>
+            <wp:docPr id="6" name="Image 6"/>
             <wp:cNvGraphicFramePr>
               <a:graphicFrameLocks xmlns:a="http://schemas.openxmlformats.org/drawingml/2006/main" noChangeAspect="1"/>
             </wp:cNvGraphicFramePr>
@@ -393,7 +454,7 @@
                   <pic:spPr>
                     <a:xfrm>
                       <a:off x="0" y="0"/>
-                      <a:ext cx="5760720" cy="4138930"/>
+                      <a:ext cx="5760720" cy="4145915"/>
                     </a:xfrm>
                     <a:prstGeom prst="rect">
                       <a:avLst/>
@@ -406,37 +467,763 @@
         </w:drawing>
       </w:r>
     </w:p>
+    <w:p>
+      <w:pPr>
+        <w:rPr>
+          <w:color w:val="00B050"/>
+        </w:rPr>
+      </w:pPr>
+      <w:proofErr w:type="spellStart"/>
+      <w:r>
+        <w:rPr>
+          <w:color w:val="00B050"/>
+        </w:rPr>
+        <w:t>Kruskal</w:t>
+      </w:r>
+      <w:proofErr w:type="spellEnd"/>
+      <w:r>
+        <w:rPr>
+          <w:color w:val="00B050"/>
+        </w:rPr>
+        <w:t>-Wallis chi-</w:t>
+      </w:r>
+      <w:proofErr w:type="spellStart"/>
+      <w:r>
+        <w:rPr>
+          <w:color w:val="00B050"/>
+        </w:rPr>
+        <w:t>squared</w:t>
+      </w:r>
+      <w:proofErr w:type="spellEnd"/>
+      <w:r>
+        <w:rPr>
+          <w:color w:val="00B050"/>
+        </w:rPr>
+        <w:t xml:space="preserve"> = 0.43237, </w:t>
+      </w:r>
+      <w:proofErr w:type="spellStart"/>
+      <w:r>
+        <w:rPr>
+          <w:color w:val="00B050"/>
+        </w:rPr>
+        <w:t>df</w:t>
+      </w:r>
+      <w:proofErr w:type="spellEnd"/>
+      <w:r>
+        <w:rPr>
+          <w:color w:val="00B050"/>
+        </w:rPr>
+        <w:t xml:space="preserve"> = 1, p-value = 0.5108 =&gt; p-value non significative, les 2 échantillons ne sont pas significativement différents !</w:t>
+      </w:r>
+    </w:p>
+    <w:p>
+      <w:pPr>
+        <w:pStyle w:val="Titre1"/>
+        <w:numPr>
+          <w:ilvl w:val="0"/>
+          <w:numId w:val="1"/>
+        </w:numPr>
+      </w:pPr>
+      <w:r>
+        <w:lastRenderedPageBreak/>
+        <w:t>Analyse de</w:t>
+      </w:r>
+      <w:r>
+        <w:t xml:space="preserve"> la vitesse moyenne du vent</w:t>
+      </w:r>
+      <w:r>
+        <w:t xml:space="preserve"> DSK vs MF (méthode Alice Favre)</w:t>
+      </w:r>
+    </w:p>
+    <w:p>
+      <w:r>
+        <w:rPr>
+          <w:noProof/>
+          <w:lang w:eastAsia="fr-FR"/>
+        </w:rPr>
+        <w:drawing>
+          <wp:inline distT="0" distB="0" distL="0" distR="0" wp14:anchorId="57293776" wp14:editId="4AC432E4">
+            <wp:extent cx="5760720" cy="4145915"/>
+            <wp:effectExtent l="0" t="0" r="0" b="6985"/>
+            <wp:docPr id="5" name="Image 5"/>
+            <wp:cNvGraphicFramePr>
+              <a:graphicFrameLocks xmlns:a="http://schemas.openxmlformats.org/drawingml/2006/main" noChangeAspect="1"/>
+            </wp:cNvGraphicFramePr>
+            <a:graphic xmlns:a="http://schemas.openxmlformats.org/drawingml/2006/main">
+              <a:graphicData uri="http://schemas.openxmlformats.org/drawingml/2006/picture">
+                <pic:pic xmlns:pic="http://schemas.openxmlformats.org/drawingml/2006/picture">
+                  <pic:nvPicPr>
+                    <pic:cNvPr id="1" name=""/>
+                    <pic:cNvPicPr/>
+                  </pic:nvPicPr>
+                  <pic:blipFill>
+                    <a:blip r:embed="rId9"/>
+                    <a:stretch>
+                      <a:fillRect/>
+                    </a:stretch>
+                  </pic:blipFill>
+                  <pic:spPr>
+                    <a:xfrm>
+                      <a:off x="0" y="0"/>
+                      <a:ext cx="5760720" cy="4145915"/>
+                    </a:xfrm>
+                    <a:prstGeom prst="rect">
+                      <a:avLst/>
+                    </a:prstGeom>
+                  </pic:spPr>
+                </pic:pic>
+              </a:graphicData>
+            </a:graphic>
+          </wp:inline>
+        </w:drawing>
+      </w:r>
+    </w:p>
     <w:p/>
     <w:p>
-      <w:proofErr w:type="spellStart"/>
-      <w:r>
+      <w:pPr>
+        <w:rPr>
+          <w:color w:val="00B050"/>
+        </w:rPr>
+      </w:pPr>
+      <w:proofErr w:type="spellStart"/>
+      <w:r>
+        <w:rPr>
+          <w:color w:val="00B050"/>
+        </w:rPr>
         <w:t>Kruskal</w:t>
       </w:r>
       <w:proofErr w:type="spellEnd"/>
       <w:r>
+        <w:rPr>
+          <w:color w:val="00B050"/>
+        </w:rPr>
         <w:t>-Wallis chi-</w:t>
       </w:r>
       <w:proofErr w:type="spellStart"/>
       <w:r>
+        <w:rPr>
+          <w:color w:val="00B050"/>
+        </w:rPr>
         <w:t>squared</w:t>
       </w:r>
       <w:proofErr w:type="spellEnd"/>
       <w:r>
-        <w:t xml:space="preserve"> = 0.43237, </w:t>
-      </w:r>
-      <w:proofErr w:type="spellStart"/>
-      <w:r>
+        <w:rPr>
+          <w:color w:val="00B050"/>
+        </w:rPr>
+        <w:t xml:space="preserve"> = 0.36632, </w:t>
+      </w:r>
+      <w:proofErr w:type="spellStart"/>
+      <w:r>
+        <w:rPr>
+          <w:color w:val="00B050"/>
+        </w:rPr>
         <w:t>df</w:t>
       </w:r>
       <w:proofErr w:type="spellEnd"/>
       <w:r>
-        <w:t xml:space="preserve"> = 1, p-value = 0.5108 =&gt; p-value non significative, les 2 échantillons ne sont pas significativement différents !</w:t>
-      </w:r>
-    </w:p>
-    <w:p>
+        <w:rPr>
+          <w:color w:val="00B050"/>
+        </w:rPr>
+        <w:t xml:space="preserve"> = 1, p-value = 0.545 =&gt; p-value non significative, les 2 échantillons ne sont pas significativement différents !</w:t>
+      </w:r>
+    </w:p>
+    <w:p/>
+    <w:p>
+      <w:pPr>
+        <w:pStyle w:val="Titre1"/>
+        <w:numPr>
+          <w:ilvl w:val="0"/>
+          <w:numId w:val="1"/>
+        </w:numPr>
+      </w:pPr>
+      <w:r>
+        <w:lastRenderedPageBreak/>
+        <w:t>Analyse de la visibilit</w:t>
+      </w:r>
+      <w:r>
+        <w:t>é</w:t>
+      </w:r>
+      <w:r>
+        <w:t xml:space="preserve"> moyenne DSK vs MF (méthode Alice Favre)</w:t>
+      </w:r>
+    </w:p>
+    <w:p>
+      <w:r>
+        <w:rPr>
+          <w:noProof/>
+          <w:lang w:eastAsia="fr-FR"/>
+        </w:rPr>
+        <w:drawing>
+          <wp:inline distT="0" distB="0" distL="0" distR="0" wp14:anchorId="0D373304" wp14:editId="499FF07C">
+            <wp:extent cx="5760720" cy="4145915"/>
+            <wp:effectExtent l="0" t="0" r="0" b="6985"/>
+            <wp:docPr id="7" name="Image 7"/>
+            <wp:cNvGraphicFramePr>
+              <a:graphicFrameLocks xmlns:a="http://schemas.openxmlformats.org/drawingml/2006/main" noChangeAspect="1"/>
+            </wp:cNvGraphicFramePr>
+            <a:graphic xmlns:a="http://schemas.openxmlformats.org/drawingml/2006/main">
+              <a:graphicData uri="http://schemas.openxmlformats.org/drawingml/2006/picture">
+                <pic:pic xmlns:pic="http://schemas.openxmlformats.org/drawingml/2006/picture">
+                  <pic:nvPicPr>
+                    <pic:cNvPr id="1" name=""/>
+                    <pic:cNvPicPr/>
+                  </pic:nvPicPr>
+                  <pic:blipFill>
+                    <a:blip r:embed="rId10"/>
+                    <a:stretch>
+                      <a:fillRect/>
+                    </a:stretch>
+                  </pic:blipFill>
+                  <pic:spPr>
+                    <a:xfrm>
+                      <a:off x="0" y="0"/>
+                      <a:ext cx="5760720" cy="4145915"/>
+                    </a:xfrm>
+                    <a:prstGeom prst="rect">
+                      <a:avLst/>
+                    </a:prstGeom>
+                  </pic:spPr>
+                </pic:pic>
+              </a:graphicData>
+            </a:graphic>
+          </wp:inline>
+        </w:drawing>
+      </w:r>
+    </w:p>
+    <w:p>
+      <w:pPr>
+        <w:jc w:val="center"/>
+        <w:rPr>
+          <w:caps/>
+          <w:color w:val="FF0000"/>
+        </w:rPr>
+      </w:pPr>
+      <w:r>
+        <w:rPr>
+          <w:caps/>
+          <w:color w:val="FF0000"/>
+        </w:rPr>
+        <w:t>à VéRIFIER</w:t>
+      </w:r>
+      <w:r>
+        <w:rPr>
+          <w:caps/>
+          <w:color w:val="FF0000"/>
+        </w:rPr>
+        <w:t> :</w:t>
+      </w:r>
+      <w:r>
+        <w:rPr>
+          <w:caps/>
+          <w:color w:val="FF0000"/>
+        </w:rPr>
+        <w:t xml:space="preserve"> </w:t>
+      </w:r>
+      <w:r>
+        <w:rPr>
+          <w:caps/>
+          <w:color w:val="FF0000"/>
+        </w:rPr>
+        <w:t xml:space="preserve">a priori </w:t>
+      </w:r>
       <w:bookmarkStart w:id="0" w:name="_GoBack"/>
       <w:bookmarkEnd w:id="0"/>
-    </w:p>
+      <w:r>
+        <w:rPr>
+          <w:caps/>
+          <w:color w:val="FF0000"/>
+        </w:rPr>
+        <w:t>PAS LE MêME JEU DE DONNéES</w:t>
+      </w:r>
+      <w:r>
+        <w:rPr>
+          <w:caps/>
+          <w:color w:val="FF0000"/>
+        </w:rPr>
+        <w:t> !</w:t>
+      </w:r>
+    </w:p>
+    <w:p>
+      <w:pPr>
+        <w:rPr>
+          <w:color w:val="FF0000"/>
+        </w:rPr>
+      </w:pPr>
+      <w:proofErr w:type="spellStart"/>
+      <w:r>
+        <w:rPr>
+          <w:color w:val="FF0000"/>
+        </w:rPr>
+        <w:t>Kruskal</w:t>
+      </w:r>
+      <w:proofErr w:type="spellEnd"/>
+      <w:r>
+        <w:rPr>
+          <w:color w:val="FF0000"/>
+        </w:rPr>
+        <w:t>-Wallis chi-</w:t>
+      </w:r>
+      <w:proofErr w:type="spellStart"/>
+      <w:r>
+        <w:rPr>
+          <w:color w:val="FF0000"/>
+        </w:rPr>
+        <w:t>squared</w:t>
+      </w:r>
+      <w:proofErr w:type="spellEnd"/>
+      <w:r>
+        <w:rPr>
+          <w:color w:val="FF0000"/>
+        </w:rPr>
+        <w:t xml:space="preserve"> = 1746.4, </w:t>
+      </w:r>
+      <w:proofErr w:type="spellStart"/>
+      <w:r>
+        <w:rPr>
+          <w:color w:val="FF0000"/>
+        </w:rPr>
+        <w:t>df</w:t>
+      </w:r>
+      <w:proofErr w:type="spellEnd"/>
+      <w:r>
+        <w:rPr>
+          <w:color w:val="FF0000"/>
+        </w:rPr>
+        <w:t xml:space="preserve"> = 1, p-value &lt; 2.2e-16 =&gt; p-value significative, les 2 échantillons sont significativement différents !</w:t>
+      </w:r>
+    </w:p>
+    <w:p/>
+    <w:p>
+      <w:pPr>
+        <w:pStyle w:val="Titre1"/>
+        <w:numPr>
+          <w:ilvl w:val="0"/>
+          <w:numId w:val="1"/>
+        </w:numPr>
+      </w:pPr>
+      <w:r>
+        <w:lastRenderedPageBreak/>
+        <w:t>Analyse de la n</w:t>
+      </w:r>
+      <w:r>
+        <w:t>é</w:t>
+      </w:r>
+      <w:r>
+        <w:t>bulosité moyenne DSK vs MF (méthode Alice Favre)</w:t>
+      </w:r>
+    </w:p>
+    <w:p>
+      <w:r>
+        <w:rPr>
+          <w:noProof/>
+          <w:lang w:eastAsia="fr-FR"/>
+        </w:rPr>
+        <w:drawing>
+          <wp:inline distT="0" distB="0" distL="0" distR="0" wp14:anchorId="4D277070" wp14:editId="4D8CA256">
+            <wp:extent cx="5760720" cy="4145915"/>
+            <wp:effectExtent l="0" t="0" r="0" b="6985"/>
+            <wp:docPr id="8" name="Image 8"/>
+            <wp:cNvGraphicFramePr>
+              <a:graphicFrameLocks xmlns:a="http://schemas.openxmlformats.org/drawingml/2006/main" noChangeAspect="1"/>
+            </wp:cNvGraphicFramePr>
+            <a:graphic xmlns:a="http://schemas.openxmlformats.org/drawingml/2006/main">
+              <a:graphicData uri="http://schemas.openxmlformats.org/drawingml/2006/picture">
+                <pic:pic xmlns:pic="http://schemas.openxmlformats.org/drawingml/2006/picture">
+                  <pic:nvPicPr>
+                    <pic:cNvPr id="1" name=""/>
+                    <pic:cNvPicPr/>
+                  </pic:nvPicPr>
+                  <pic:blipFill>
+                    <a:blip r:embed="rId11"/>
+                    <a:stretch>
+                      <a:fillRect/>
+                    </a:stretch>
+                  </pic:blipFill>
+                  <pic:spPr>
+                    <a:xfrm>
+                      <a:off x="0" y="0"/>
+                      <a:ext cx="5760720" cy="4145915"/>
+                    </a:xfrm>
+                    <a:prstGeom prst="rect">
+                      <a:avLst/>
+                    </a:prstGeom>
+                  </pic:spPr>
+                </pic:pic>
+              </a:graphicData>
+            </a:graphic>
+          </wp:inline>
+        </w:drawing>
+      </w:r>
+    </w:p>
+    <w:p>
+      <w:pPr>
+        <w:rPr>
+          <w:color w:val="FF0000"/>
+        </w:rPr>
+      </w:pPr>
+      <w:proofErr w:type="spellStart"/>
+      <w:r>
+        <w:rPr>
+          <w:color w:val="FF0000"/>
+        </w:rPr>
+        <w:t>Kruskal</w:t>
+      </w:r>
+      <w:proofErr w:type="spellEnd"/>
+      <w:r>
+        <w:rPr>
+          <w:color w:val="FF0000"/>
+        </w:rPr>
+        <w:t>-Wallis chi-</w:t>
+      </w:r>
+      <w:proofErr w:type="spellStart"/>
+      <w:r>
+        <w:rPr>
+          <w:color w:val="FF0000"/>
+        </w:rPr>
+        <w:t>squared</w:t>
+      </w:r>
+      <w:proofErr w:type="spellEnd"/>
+      <w:r>
+        <w:rPr>
+          <w:color w:val="FF0000"/>
+        </w:rPr>
+        <w:t xml:space="preserve"> = 474.52, </w:t>
+      </w:r>
+      <w:proofErr w:type="spellStart"/>
+      <w:r>
+        <w:rPr>
+          <w:color w:val="FF0000"/>
+        </w:rPr>
+        <w:t>df</w:t>
+      </w:r>
+      <w:proofErr w:type="spellEnd"/>
+      <w:r>
+        <w:rPr>
+          <w:color w:val="FF0000"/>
+        </w:rPr>
+        <w:t xml:space="preserve"> = 1, p-value &lt; 2.2e-16 =&gt; p-value significative, les 2 échantillons sont significativement différents !</w:t>
+      </w:r>
+    </w:p>
+    <w:p/>
+    <w:p>
+      <w:pPr>
+        <w:pStyle w:val="Titre1"/>
+        <w:numPr>
+          <w:ilvl w:val="0"/>
+          <w:numId w:val="1"/>
+        </w:numPr>
+      </w:pPr>
+      <w:r>
+        <w:lastRenderedPageBreak/>
+        <w:t>Analyse de</w:t>
+      </w:r>
+      <w:r>
+        <w:t>s</w:t>
+      </w:r>
+      <w:r>
+        <w:t xml:space="preserve"> rafale</w:t>
+      </w:r>
+      <w:r>
+        <w:t>s</w:t>
+      </w:r>
+      <w:r>
+        <w:t xml:space="preserve"> moyenne</w:t>
+      </w:r>
+      <w:r>
+        <w:t>s</w:t>
+      </w:r>
+      <w:r>
+        <w:t xml:space="preserve"> DSK vs MF (méthode Alice Favre)</w:t>
+      </w:r>
+    </w:p>
+    <w:p>
+      <w:r>
+        <w:rPr>
+          <w:noProof/>
+          <w:lang w:eastAsia="fr-FR"/>
+        </w:rPr>
+        <w:drawing>
+          <wp:inline distT="0" distB="0" distL="0" distR="0" wp14:anchorId="6A9754F8" wp14:editId="271BF061">
+            <wp:extent cx="5760720" cy="4145915"/>
+            <wp:effectExtent l="0" t="0" r="0" b="6985"/>
+            <wp:docPr id="9" name="Image 9"/>
+            <wp:cNvGraphicFramePr>
+              <a:graphicFrameLocks xmlns:a="http://schemas.openxmlformats.org/drawingml/2006/main" noChangeAspect="1"/>
+            </wp:cNvGraphicFramePr>
+            <a:graphic xmlns:a="http://schemas.openxmlformats.org/drawingml/2006/main">
+              <a:graphicData uri="http://schemas.openxmlformats.org/drawingml/2006/picture">
+                <pic:pic xmlns:pic="http://schemas.openxmlformats.org/drawingml/2006/picture">
+                  <pic:nvPicPr>
+                    <pic:cNvPr id="1" name=""/>
+                    <pic:cNvPicPr/>
+                  </pic:nvPicPr>
+                  <pic:blipFill>
+                    <a:blip r:embed="rId12"/>
+                    <a:stretch>
+                      <a:fillRect/>
+                    </a:stretch>
+                  </pic:blipFill>
+                  <pic:spPr>
+                    <a:xfrm>
+                      <a:off x="0" y="0"/>
+                      <a:ext cx="5760720" cy="4145915"/>
+                    </a:xfrm>
+                    <a:prstGeom prst="rect">
+                      <a:avLst/>
+                    </a:prstGeom>
+                  </pic:spPr>
+                </pic:pic>
+              </a:graphicData>
+            </a:graphic>
+          </wp:inline>
+        </w:drawing>
+      </w:r>
+    </w:p>
+    <w:p/>
+    <w:p>
+      <w:pPr>
+        <w:rPr>
+          <w:color w:val="FF0000"/>
+        </w:rPr>
+      </w:pPr>
+      <w:proofErr w:type="spellStart"/>
+      <w:r>
+        <w:rPr>
+          <w:color w:val="FF0000"/>
+        </w:rPr>
+        <w:t>Kruskal</w:t>
+      </w:r>
+      <w:proofErr w:type="spellEnd"/>
+      <w:r>
+        <w:rPr>
+          <w:color w:val="FF0000"/>
+        </w:rPr>
+        <w:t>-Wallis chi-</w:t>
+      </w:r>
+      <w:proofErr w:type="spellStart"/>
+      <w:r>
+        <w:rPr>
+          <w:color w:val="FF0000"/>
+        </w:rPr>
+        <w:t>squared</w:t>
+      </w:r>
+      <w:proofErr w:type="spellEnd"/>
+      <w:r>
+        <w:rPr>
+          <w:color w:val="FF0000"/>
+        </w:rPr>
+        <w:t xml:space="preserve"> = 742.22, </w:t>
+      </w:r>
+      <w:proofErr w:type="spellStart"/>
+      <w:r>
+        <w:rPr>
+          <w:color w:val="FF0000"/>
+        </w:rPr>
+        <w:t>df</w:t>
+      </w:r>
+      <w:proofErr w:type="spellEnd"/>
+      <w:r>
+        <w:rPr>
+          <w:color w:val="FF0000"/>
+        </w:rPr>
+        <w:t xml:space="preserve"> = 1, p-value &lt; 2.2e-16 =&gt; p-value significative, les 2 échantillons sont significativement différents !</w:t>
+      </w:r>
+    </w:p>
+    <w:p/>
+    <w:p>
+      <w:pPr>
+        <w:pStyle w:val="Titre1"/>
+        <w:numPr>
+          <w:ilvl w:val="0"/>
+          <w:numId w:val="1"/>
+        </w:numPr>
+      </w:pPr>
+      <w:r>
+        <w:t>Analyse de l</w:t>
+      </w:r>
+      <w:r>
+        <w:t>’indice d’UV</w:t>
+      </w:r>
+      <w:r>
+        <w:t xml:space="preserve"> moyen DSK vs MF (méthode Alice Favre)</w:t>
+      </w:r>
+    </w:p>
+    <w:p>
+      <w:r>
+        <w:t xml:space="preserve">Impossible : pas dans les données MF ! </w:t>
+      </w:r>
+    </w:p>
+    <w:p/>
+    <w:p>
+      <w:pPr>
+        <w:pStyle w:val="Titre1"/>
+        <w:numPr>
+          <w:ilvl w:val="0"/>
+          <w:numId w:val="1"/>
+        </w:numPr>
+      </w:pPr>
+      <w:r>
+        <w:lastRenderedPageBreak/>
+        <w:t>Analyse de la quantité moyenne de p</w:t>
+      </w:r>
+      <w:r>
+        <w:t>r</w:t>
+      </w:r>
+      <w:r>
+        <w:t>écipitation par heure DSK vs MF (méthode Alice Favre)</w:t>
+      </w:r>
+    </w:p>
+    <w:p>
+      <w:r>
+        <w:rPr>
+          <w:noProof/>
+          <w:lang w:eastAsia="fr-FR"/>
+        </w:rPr>
+        <w:drawing>
+          <wp:inline distT="0" distB="0" distL="0" distR="0" wp14:anchorId="7C6718CB" wp14:editId="5ADB6512">
+            <wp:extent cx="5760720" cy="4145915"/>
+            <wp:effectExtent l="0" t="0" r="0" b="6985"/>
+            <wp:docPr id="10" name="Image 10"/>
+            <wp:cNvGraphicFramePr>
+              <a:graphicFrameLocks xmlns:a="http://schemas.openxmlformats.org/drawingml/2006/main" noChangeAspect="1"/>
+            </wp:cNvGraphicFramePr>
+            <a:graphic xmlns:a="http://schemas.openxmlformats.org/drawingml/2006/main">
+              <a:graphicData uri="http://schemas.openxmlformats.org/drawingml/2006/picture">
+                <pic:pic xmlns:pic="http://schemas.openxmlformats.org/drawingml/2006/picture">
+                  <pic:nvPicPr>
+                    <pic:cNvPr id="1" name=""/>
+                    <pic:cNvPicPr/>
+                  </pic:nvPicPr>
+                  <pic:blipFill>
+                    <a:blip r:embed="rId13"/>
+                    <a:stretch>
+                      <a:fillRect/>
+                    </a:stretch>
+                  </pic:blipFill>
+                  <pic:spPr>
+                    <a:xfrm>
+                      <a:off x="0" y="0"/>
+                      <a:ext cx="5760720" cy="4145915"/>
+                    </a:xfrm>
+                    <a:prstGeom prst="rect">
+                      <a:avLst/>
+                    </a:prstGeom>
+                  </pic:spPr>
+                </pic:pic>
+              </a:graphicData>
+            </a:graphic>
+          </wp:inline>
+        </w:drawing>
+      </w:r>
+    </w:p>
+    <w:p>
+      <w:pPr>
+        <w:jc w:val="center"/>
+        <w:rPr>
+          <w:caps/>
+          <w:color w:val="FF0000"/>
+        </w:rPr>
+      </w:pPr>
+      <w:r>
+        <w:rPr>
+          <w:caps/>
+          <w:color w:val="FF0000"/>
+        </w:rPr>
+        <w:t>à VéRIFIER</w:t>
+      </w:r>
+      <w:r>
+        <w:rPr>
+          <w:caps/>
+          <w:color w:val="FF0000"/>
+        </w:rPr>
+        <w:t> :</w:t>
+      </w:r>
+      <w:r>
+        <w:rPr>
+          <w:caps/>
+          <w:color w:val="FF0000"/>
+        </w:rPr>
+        <w:t xml:space="preserve"> </w:t>
+      </w:r>
+      <w:r>
+        <w:rPr>
+          <w:caps/>
+          <w:color w:val="FF0000"/>
+        </w:rPr>
+        <w:t xml:space="preserve">a priori, </w:t>
+      </w:r>
+      <w:r>
+        <w:rPr>
+          <w:caps/>
+          <w:color w:val="FF0000"/>
+        </w:rPr>
+        <w:t>PAS LE MêME JEU DE DONNéES</w:t>
+      </w:r>
+      <w:r>
+        <w:rPr>
+          <w:caps/>
+          <w:color w:val="FF0000"/>
+        </w:rPr>
+        <w:t> !</w:t>
+      </w:r>
+    </w:p>
+    <w:p>
+      <w:pPr>
+        <w:rPr>
+          <w:color w:val="FF0000"/>
+        </w:rPr>
+      </w:pPr>
+      <w:proofErr w:type="spellStart"/>
+      <w:r>
+        <w:rPr>
+          <w:color w:val="FF0000"/>
+        </w:rPr>
+        <w:t>Kruskal</w:t>
+      </w:r>
+      <w:proofErr w:type="spellEnd"/>
+      <w:r>
+        <w:rPr>
+          <w:color w:val="FF0000"/>
+        </w:rPr>
+        <w:t>-Wallis chi-</w:t>
+      </w:r>
+      <w:proofErr w:type="spellStart"/>
+      <w:r>
+        <w:rPr>
+          <w:color w:val="FF0000"/>
+        </w:rPr>
+        <w:t>squared</w:t>
+      </w:r>
+      <w:proofErr w:type="spellEnd"/>
+      <w:r>
+        <w:rPr>
+          <w:color w:val="FF0000"/>
+        </w:rPr>
+        <w:t xml:space="preserve"> = 1128.4, </w:t>
+      </w:r>
+      <w:proofErr w:type="spellStart"/>
+      <w:r>
+        <w:rPr>
+          <w:color w:val="FF0000"/>
+        </w:rPr>
+        <w:t>df</w:t>
+      </w:r>
+      <w:proofErr w:type="spellEnd"/>
+      <w:r>
+        <w:rPr>
+          <w:color w:val="FF0000"/>
+        </w:rPr>
+        <w:t xml:space="preserve"> = 1, p-value &lt; 2.2e-16 =&gt; p-value significative, les 2 échantillons sont</w:t>
+      </w:r>
+      <w:r>
+        <w:rPr>
+          <w:color w:val="FF0000"/>
+        </w:rPr>
+        <w:t xml:space="preserve"> significativement différents !</w:t>
+      </w:r>
+    </w:p>
+    <w:p/>
     <w:sectPr>
       <w:pgSz w:w="11906" w:h="16838"/>
       <w:pgMar w:top="1417" w:right="1417" w:bottom="1417" w:left="1417" w:header="708" w:footer="708" w:gutter="0"/>
@@ -536,7 +1323,7 @@
     </w:lvl>
   </w:abstractNum>
   <w:abstractNum w:abstractNumId="1" w15:restartNumberingAfterBreak="0">
-    <w:nsid w:val="663264F4"/>
+    <w:nsid w:val="65C8007E"/>
     <w:multiLevelType w:val="hybridMultilevel"/>
     <w:tmpl w:val="43CE8B94"/>
     <w:lvl w:ilvl="0" w:tplc="040C000F">
@@ -622,6 +1409,92 @@
     </w:lvl>
   </w:abstractNum>
   <w:abstractNum w:abstractNumId="2" w15:restartNumberingAfterBreak="0">
+    <w:nsid w:val="663264F4"/>
+    <w:multiLevelType w:val="hybridMultilevel"/>
+    <w:tmpl w:val="DE4E0FEC"/>
+    <w:lvl w:ilvl="0" w:tplc="040C000F">
+      <w:start w:val="1"/>
+      <w:numFmt w:val="decimal"/>
+      <w:lvlText w:val="%1."/>
+      <w:lvlJc w:val="left"/>
+      <w:pPr>
+        <w:ind w:left="720" w:hanging="360"/>
+      </w:pPr>
+    </w:lvl>
+    <w:lvl w:ilvl="1" w:tplc="040C0019" w:tentative="1">
+      <w:start w:val="1"/>
+      <w:numFmt w:val="lowerLetter"/>
+      <w:lvlText w:val="%2."/>
+      <w:lvlJc w:val="left"/>
+      <w:pPr>
+        <w:ind w:left="1440" w:hanging="360"/>
+      </w:pPr>
+    </w:lvl>
+    <w:lvl w:ilvl="2" w:tplc="040C001B" w:tentative="1">
+      <w:start w:val="1"/>
+      <w:numFmt w:val="lowerRoman"/>
+      <w:lvlText w:val="%3."/>
+      <w:lvlJc w:val="right"/>
+      <w:pPr>
+        <w:ind w:left="2160" w:hanging="180"/>
+      </w:pPr>
+    </w:lvl>
+    <w:lvl w:ilvl="3" w:tplc="040C000F" w:tentative="1">
+      <w:start w:val="1"/>
+      <w:numFmt w:val="decimal"/>
+      <w:lvlText w:val="%4."/>
+      <w:lvlJc w:val="left"/>
+      <w:pPr>
+        <w:ind w:left="2880" w:hanging="360"/>
+      </w:pPr>
+    </w:lvl>
+    <w:lvl w:ilvl="4" w:tplc="040C0019" w:tentative="1">
+      <w:start w:val="1"/>
+      <w:numFmt w:val="lowerLetter"/>
+      <w:lvlText w:val="%5."/>
+      <w:lvlJc w:val="left"/>
+      <w:pPr>
+        <w:ind w:left="3600" w:hanging="360"/>
+      </w:pPr>
+    </w:lvl>
+    <w:lvl w:ilvl="5" w:tplc="040C001B" w:tentative="1">
+      <w:start w:val="1"/>
+      <w:numFmt w:val="lowerRoman"/>
+      <w:lvlText w:val="%6."/>
+      <w:lvlJc w:val="right"/>
+      <w:pPr>
+        <w:ind w:left="4320" w:hanging="180"/>
+      </w:pPr>
+    </w:lvl>
+    <w:lvl w:ilvl="6" w:tplc="040C000F" w:tentative="1">
+      <w:start w:val="1"/>
+      <w:numFmt w:val="decimal"/>
+      <w:lvlText w:val="%7."/>
+      <w:lvlJc w:val="left"/>
+      <w:pPr>
+        <w:ind w:left="5040" w:hanging="360"/>
+      </w:pPr>
+    </w:lvl>
+    <w:lvl w:ilvl="7" w:tplc="040C0019" w:tentative="1">
+      <w:start w:val="1"/>
+      <w:numFmt w:val="lowerLetter"/>
+      <w:lvlText w:val="%8."/>
+      <w:lvlJc w:val="left"/>
+      <w:pPr>
+        <w:ind w:left="5760" w:hanging="360"/>
+      </w:pPr>
+    </w:lvl>
+    <w:lvl w:ilvl="8" w:tplc="040C001B" w:tentative="1">
+      <w:start w:val="1"/>
+      <w:numFmt w:val="lowerRoman"/>
+      <w:lvlText w:val="%9."/>
+      <w:lvlJc w:val="right"/>
+      <w:pPr>
+        <w:ind w:left="6480" w:hanging="180"/>
+      </w:pPr>
+    </w:lvl>
+  </w:abstractNum>
+  <w:abstractNum w:abstractNumId="3" w15:restartNumberingAfterBreak="0">
     <w:nsid w:val="74DF5384"/>
     <w:multiLevelType w:val="hybridMultilevel"/>
     <w:tmpl w:val="936877EE"/>
@@ -708,13 +1581,16 @@
     </w:lvl>
   </w:abstractNum>
   <w:num w:numId="1">
-    <w:abstractNumId w:val="1"/>
+    <w:abstractNumId w:val="2"/>
   </w:num>
   <w:num w:numId="2">
-    <w:abstractNumId w:val="2"/>
+    <w:abstractNumId w:val="3"/>
   </w:num>
   <w:num w:numId="3">
     <w:abstractNumId w:val="0"/>
+  </w:num>
+  <w:num w:numId="4">
+    <w:abstractNumId w:val="1"/>
   </w:num>
 </w:numbering>
 </file>

</xml_diff>